<commit_message>
Updated the Project Wiki Document
</commit_message>
<xml_diff>
--- a/Documents/Policies/Project Wiki.docx
+++ b/Documents/Policies/Project Wiki.docx
@@ -5,7 +5,6 @@
     <w:p>
       <w:pPr>
         <w:pStyle w:val="Title"/>
-        <w:jc w:val="center"/>
         <w:rPr>
           <w:lang w:val="en-CA"/>
         </w:rPr>
@@ -19,6 +18,14 @@
     </w:p>
     <w:p>
       <w:pPr>
+        <w:pStyle w:val="Heading1"/>
+      </w:pPr>
+      <w:r>
+        <w:t>Wiki Pages</w:t>
+      </w:r>
+    </w:p>
+    <w:p>
+      <w:pPr>
         <w:rPr>
           <w:lang w:val="en-CA"/>
         </w:rPr>
@@ -27,52 +34,294 @@
         <w:rPr>
           <w:lang w:val="en-CA"/>
         </w:rPr>
-        <w:t xml:space="preserve">The project wiki will be used to document the details and progress of the project. This will include the program requirements, project tasks, personal/team tasks, meeting minutes, and document list. More information may be tracked if deemed necessary. </w:t>
-      </w:r>
-    </w:p>
-    <w:p>
-      <w:pPr>
-        <w:pStyle w:val="Heading1"/>
-      </w:pPr>
-      <w:r>
-        <w:t xml:space="preserve">Where </w:t>
-      </w:r>
-      <w:r>
-        <w:t>to Implement the Wiki</w:t>
-      </w:r>
-    </w:p>
-    <w:p>
-      <w:pPr>
+        <w:t xml:space="preserve">The project wiki </w:t>
+      </w:r>
+      <w:r>
         <w:rPr>
           <w:lang w:val="en-CA"/>
         </w:rPr>
-      </w:pPr>
+        <w:t>is</w:t>
+      </w:r>
       <w:r>
         <w:rPr>
           <w:lang w:val="en-CA"/>
         </w:rPr>
-        <w:t xml:space="preserve">The wiki that will be used is the University of Saskatchewan provided wiki called </w:t>
-      </w:r>
-      <w:hyperlink r:id="rId5" w:history="1">
-        <w:r>
-          <w:rPr>
-            <w:rStyle w:val="Hyperlink"/>
-            <w:lang w:val="en-CA"/>
-          </w:rPr>
-          <w:t>Confluence</w:t>
-        </w:r>
-      </w:hyperlink>
+        <w:t xml:space="preserve"> used to document the details and progress of the project. </w:t>
+      </w:r>
       <w:r>
         <w:rPr>
           <w:lang w:val="en-CA"/>
         </w:rPr>
-        <w:t xml:space="preserve">. </w:t>
+        <w:t xml:space="preserve">Each page will be designated for different topics. </w:t>
       </w:r>
       <w:r>
         <w:rPr>
           <w:lang w:val="en-CA"/>
         </w:rPr>
-        <w:t>Benefits to using this wiki page:</w:t>
+        <w:t xml:space="preserve">This will include the program requirements, project tasks, personal/team tasks, </w:t>
+      </w:r>
+      <w:r>
+        <w:rPr>
+          <w:lang w:val="en-CA"/>
+        </w:rPr>
+        <w:t>and acceptance test records</w:t>
+      </w:r>
+      <w:r>
+        <w:rPr>
+          <w:lang w:val="en-CA"/>
+        </w:rPr>
+        <w:t xml:space="preserve">. More information may be tracked if deemed necessary. </w:t>
+      </w:r>
+    </w:p>
+    <w:p>
+      <w:pPr>
+        <w:pStyle w:val="Heading2"/>
+      </w:pPr>
+      <w:r>
+        <w:t>Main Page</w:t>
+      </w:r>
+    </w:p>
+    <w:p>
+      <w:r>
+        <w:t xml:space="preserve">The main page provides a summary of the project and a list of planned features for each iteration of the project. </w:t>
+      </w:r>
+      <w:r>
+        <w:t xml:space="preserve"> </w:t>
+      </w:r>
+    </w:p>
+    <w:p>
+      <w:pPr>
+        <w:pStyle w:val="Heading2"/>
+      </w:pPr>
+      <w:r>
+        <w:t>Tasks</w:t>
+      </w:r>
+    </w:p>
+    <w:p>
+      <w:r>
+        <w:t>The task page contains all tasks designated to team members by the project manager (Janelle).</w:t>
+      </w:r>
+    </w:p>
+    <w:p>
+      <w:pPr>
+        <w:pStyle w:val="Heading3"/>
+      </w:pPr>
+      <w:r>
+        <w:t>Adding a Task</w:t>
+      </w:r>
+    </w:p>
+    <w:p>
+      <w:r>
+        <w:rPr>
+          <w:noProof/>
+        </w:rPr>
+        <w:drawing>
+          <wp:inline distT="0" distB="0" distL="0" distR="0" wp14:anchorId="2B5EB4BC" wp14:editId="6522B842">
+            <wp:extent cx="5943600" cy="388620"/>
+            <wp:effectExtent l="0" t="0" r="0" b="0"/>
+            <wp:docPr id="3" name="Picture 3"/>
+            <wp:cNvGraphicFramePr>
+              <a:graphicFrameLocks xmlns:a="http://schemas.openxmlformats.org/drawingml/2006/main" noChangeAspect="1"/>
+            </wp:cNvGraphicFramePr>
+            <a:graphic xmlns:a="http://schemas.openxmlformats.org/drawingml/2006/main">
+              <a:graphicData uri="http://schemas.openxmlformats.org/drawingml/2006/picture">
+                <pic:pic xmlns:pic="http://schemas.openxmlformats.org/drawingml/2006/picture">
+                  <pic:nvPicPr>
+                    <pic:cNvPr id="3" name="Screen Shot 2017-02-16 at 10.15.59 PM.png"/>
+                    <pic:cNvPicPr/>
+                  </pic:nvPicPr>
+                  <pic:blipFill>
+                    <a:blip r:embed="rId5">
+                      <a:extLst>
+                        <a:ext uri="{28A0092B-C50C-407E-A947-70E740481C1C}">
+                          <a14:useLocalDpi xmlns:a14="http://schemas.microsoft.com/office/drawing/2010/main" val="0"/>
+                        </a:ext>
+                      </a:extLst>
+                    </a:blip>
+                    <a:stretch>
+                      <a:fillRect/>
+                    </a:stretch>
+                  </pic:blipFill>
+                  <pic:spPr>
+                    <a:xfrm>
+                      <a:off x="0" y="0"/>
+                      <a:ext cx="5943600" cy="388620"/>
+                    </a:xfrm>
+                    <a:prstGeom prst="rect">
+                      <a:avLst/>
+                    </a:prstGeom>
+                  </pic:spPr>
+                </pic:pic>
+              </a:graphicData>
+            </a:graphic>
+          </wp:inline>
+        </w:drawing>
+      </w:r>
+    </w:p>
+    <w:p>
+      <w:r>
+        <w:t>To add a task, click the box marked in red as shown above. Write a text description of the task and use the ‘@’ symbol to tag the team member that the task will be designated to. To add a date to the task, type two forward slashes ‘//’ and choose the appropriate date.</w:t>
+      </w:r>
+    </w:p>
+    <w:p>
+      <w:pPr>
+        <w:pStyle w:val="Heading2"/>
+      </w:pPr>
+      <w:r>
+        <w:t>Task Reports</w:t>
+      </w:r>
+    </w:p>
+    <w:p>
+      <w:r>
+        <w:t>There are task report pages for each team (Development, Testing, Build, and Triage). The task report gathers all tasks specified to any member of the team’s page and displays them into two lists, complete and incomplete. These reports can be sorted by date or who they are assigned to.</w:t>
+      </w:r>
+    </w:p>
+    <w:p>
+      <w:pPr>
+        <w:jc w:val="center"/>
+      </w:pPr>
+      <w:r>
+        <w:rPr>
+          <w:noProof/>
+        </w:rPr>
+        <w:drawing>
+          <wp:inline distT="0" distB="0" distL="0" distR="0" wp14:anchorId="39EDAEDC" wp14:editId="0D0708C2">
+            <wp:extent cx="5652135" cy="3109796"/>
+            <wp:effectExtent l="0" t="0" r="12065" b="0"/>
+            <wp:docPr id="9" name="Picture 9"/>
+            <wp:cNvGraphicFramePr>
+              <a:graphicFrameLocks xmlns:a="http://schemas.openxmlformats.org/drawingml/2006/main" noChangeAspect="1"/>
+            </wp:cNvGraphicFramePr>
+            <a:graphic xmlns:a="http://schemas.openxmlformats.org/drawingml/2006/main">
+              <a:graphicData uri="http://schemas.openxmlformats.org/drawingml/2006/picture">
+                <pic:pic xmlns:pic="http://schemas.openxmlformats.org/drawingml/2006/picture">
+                  <pic:nvPicPr>
+                    <pic:cNvPr id="9" name="Screen Shot 2017-02-16 at 10.28.56 PM.png"/>
+                    <pic:cNvPicPr/>
+                  </pic:nvPicPr>
+                  <pic:blipFill rotWithShape="1">
+                    <a:blip r:embed="rId6" cstate="print">
+                      <a:extLst>
+                        <a:ext uri="{28A0092B-C50C-407E-A947-70E740481C1C}">
+                          <a14:useLocalDpi xmlns:a14="http://schemas.microsoft.com/office/drawing/2010/main" val="0"/>
+                        </a:ext>
+                      </a:extLst>
+                    </a:blip>
+                    <a:srcRect r="41571"/>
+                    <a:stretch/>
+                  </pic:blipFill>
+                  <pic:spPr bwMode="auto">
+                    <a:xfrm>
+                      <a:off x="0" y="0"/>
+                      <a:ext cx="5666342" cy="3117613"/>
+                    </a:xfrm>
+                    <a:prstGeom prst="rect">
+                      <a:avLst/>
+                    </a:prstGeom>
+                    <a:ln>
+                      <a:noFill/>
+                    </a:ln>
+                    <a:extLst>
+                      <a:ext uri="{53640926-AAD7-44D8-BBD7-CCE9431645EC}">
+                        <a14:shadowObscured xmlns:a14="http://schemas.microsoft.com/office/drawing/2010/main"/>
+                      </a:ext>
+                    </a:extLst>
+                  </pic:spPr>
+                </pic:pic>
+              </a:graphicData>
+            </a:graphic>
+          </wp:inline>
+        </w:drawing>
+      </w:r>
+    </w:p>
+    <w:p>
+      <w:r>
+        <w:t>Once you have completed a task, the task can be marked completed where the purple box above indicates. After the task has been marked completed. The task will then be moved to the “Completed Tasks” list as shown in the red box.</w:t>
+      </w:r>
+    </w:p>
+    <w:p>
+      <w:pPr>
+        <w:jc w:val="center"/>
+      </w:pPr>
+      <w:r>
+        <w:rPr>
+          <w:noProof/>
+        </w:rPr>
+        <w:lastRenderedPageBreak/>
+        <w:drawing>
+          <wp:inline distT="0" distB="0" distL="0" distR="0" wp14:anchorId="4795472E" wp14:editId="7EED2B20">
+            <wp:extent cx="5787173" cy="2772491"/>
+            <wp:effectExtent l="0" t="0" r="4445" b="0"/>
+            <wp:docPr id="10" name="Picture 10"/>
+            <wp:cNvGraphicFramePr>
+              <a:graphicFrameLocks xmlns:a="http://schemas.openxmlformats.org/drawingml/2006/main" noChangeAspect="1"/>
+            </wp:cNvGraphicFramePr>
+            <a:graphic xmlns:a="http://schemas.openxmlformats.org/drawingml/2006/main">
+              <a:graphicData uri="http://schemas.openxmlformats.org/drawingml/2006/picture">
+                <pic:pic xmlns:pic="http://schemas.openxmlformats.org/drawingml/2006/picture">
+                  <pic:nvPicPr>
+                    <pic:cNvPr id="10" name="Screen Shot 2017-02-16 at 10.28.56 PM.png"/>
+                    <pic:cNvPicPr/>
+                  </pic:nvPicPr>
+                  <pic:blipFill rotWithShape="1">
+                    <a:blip r:embed="rId6" cstate="print">
+                      <a:extLst>
+                        <a:ext uri="{28A0092B-C50C-407E-A947-70E740481C1C}">
+                          <a14:useLocalDpi xmlns:a14="http://schemas.microsoft.com/office/drawing/2010/main" val="0"/>
+                        </a:ext>
+                      </a:extLst>
+                    </a:blip>
+                    <a:srcRect l="32897"/>
+                    <a:stretch/>
+                  </pic:blipFill>
+                  <pic:spPr bwMode="auto">
+                    <a:xfrm>
+                      <a:off x="0" y="0"/>
+                      <a:ext cx="5797902" cy="2777631"/>
+                    </a:xfrm>
+                    <a:prstGeom prst="rect">
+                      <a:avLst/>
+                    </a:prstGeom>
+                    <a:ln>
+                      <a:noFill/>
+                    </a:ln>
+                    <a:extLst>
+                      <a:ext uri="{53640926-AAD7-44D8-BBD7-CCE9431645EC}">
+                        <a14:shadowObscured xmlns:a14="http://schemas.microsoft.com/office/drawing/2010/main"/>
+                      </a:ext>
+                    </a:extLst>
+                  </pic:spPr>
+                </pic:pic>
+              </a:graphicData>
+            </a:graphic>
+          </wp:inline>
+        </w:drawing>
+      </w:r>
+    </w:p>
+    <w:p>
+      <w:r>
+        <w:t>To sort the tasks, you can either clicked on the “Due Date” or “Assignee” marked in the blue and green boxes above.</w:t>
+      </w:r>
+    </w:p>
+    <w:p>
+      <w:pPr>
+        <w:pStyle w:val="Heading2"/>
+      </w:pPr>
+      <w:r>
+        <w:t>Acceptance Test Records</w:t>
+      </w:r>
+    </w:p>
+    <w:p>
+      <w:r>
+        <w:t>This page will contain a table to keep track of Acceptance Tests.</w:t>
+      </w:r>
+      <w:r>
+        <w:t xml:space="preserve"> This table stores accounts of the manual Acceptance Tests performed to date on the software, confirming whether the software performs desired functions from a user's perspective.</w:t>
+      </w:r>
+    </w:p>
+    <w:p>
+      <w:r>
+        <w:t>Possible reasons for performing acceptance tests:</w:t>
       </w:r>
     </w:p>
     <w:p>
@@ -80,23 +329,18 @@
         <w:pStyle w:val="ListParagraph"/>
         <w:numPr>
           <w:ilvl w:val="0"/>
-          <w:numId w:val="1"/>
+          <w:numId w:val="3"/>
         </w:numPr>
+      </w:pPr>
+      <w:r>
         <w:rPr>
-          <w:lang w:val="en-CA"/>
+          <w:b/>
+          <w:bCs/>
         </w:rPr>
-      </w:pPr>
-      <w:r>
-        <w:rPr>
-          <w:lang w:val="en-CA"/>
-        </w:rPr>
-        <w:t>This wiki page will allow us to create private pages which need an NSID to access</w:t>
-      </w:r>
-      <w:r>
-        <w:rPr>
-          <w:lang w:val="en-CA"/>
-        </w:rPr>
-        <w:t xml:space="preserve"> and edit</w:t>
+        <w:t>Feature</w:t>
+      </w:r>
+      <w:r>
+        <w:t xml:space="preserve"> - A developer has worked on a new feature that affects some or all of the functionality being tested</w:t>
       </w:r>
     </w:p>
     <w:p>
@@ -104,29 +348,18 @@
         <w:pStyle w:val="ListParagraph"/>
         <w:numPr>
           <w:ilvl w:val="0"/>
-          <w:numId w:val="1"/>
+          <w:numId w:val="3"/>
         </w:numPr>
+      </w:pPr>
+      <w:r>
         <w:rPr>
-          <w:lang w:val="en-CA"/>
+          <w:b/>
+          <w:bCs/>
         </w:rPr>
-      </w:pPr>
-      <w:r>
-        <w:rPr>
-          <w:lang w:val="en-CA"/>
-        </w:rPr>
-        <w:t xml:space="preserve">We can add users to </w:t>
-      </w:r>
-      <w:r>
-        <w:rPr>
-          <w:lang w:val="en-CA"/>
-        </w:rPr>
-        <w:t>the space</w:t>
-      </w:r>
-      <w:r>
-        <w:rPr>
-          <w:lang w:val="en-CA"/>
-        </w:rPr>
-        <w:t xml:space="preserve"> so they will be notified of any updates</w:t>
+        <w:t>Merge</w:t>
+      </w:r>
+      <w:r>
+        <w:t xml:space="preserve"> - A feature branch has been merged into the "development" branch</w:t>
       </w:r>
     </w:p>
     <w:p>
@@ -134,66 +367,424 @@
         <w:pStyle w:val="ListParagraph"/>
         <w:numPr>
           <w:ilvl w:val="0"/>
-          <w:numId w:val="1"/>
+          <w:numId w:val="3"/>
         </w:numPr>
+      </w:pPr>
+      <w:r>
         <w:rPr>
-          <w:lang w:val="en-CA"/>
+          <w:b/>
+          <w:bCs/>
         </w:rPr>
+        <w:t>Freeze</w:t>
+      </w:r>
+      <w:r>
+        <w:t xml:space="preserve"> - Testers will perform acceptance tests after a development freeze to determine if any issues remain to be fixed for a deliverable.</w:t>
+      </w:r>
+    </w:p>
+    <w:p>
+      <w:pPr>
+        <w:pStyle w:val="ListParagraph"/>
+        <w:numPr>
+          <w:ilvl w:val="0"/>
+          <w:numId w:val="3"/>
+        </w:numPr>
       </w:pPr>
       <w:r>
         <w:rPr>
-          <w:lang w:val="en-CA"/>
+          <w:b/>
+          <w:bCs/>
         </w:rPr>
-        <w:t>Pages can be connected to JIRA (Defect Database)</w:t>
-      </w:r>
-    </w:p>
+        <w:t xml:space="preserve">Fix </w:t>
+      </w:r>
+      <w:r>
+        <w:t>- A developer or tester will perform after changes were made to fix one or more failing tests</w:t>
+      </w:r>
+    </w:p>
+    <w:p>
+      <w:pPr>
+        <w:pStyle w:val="ListParagraph"/>
+        <w:numPr>
+          <w:ilvl w:val="0"/>
+          <w:numId w:val="3"/>
+        </w:numPr>
+      </w:pPr>
+      <w:r>
+        <w:rPr>
+          <w:b/>
+          <w:bCs/>
+        </w:rPr>
+        <w:t xml:space="preserve">Deliverable </w:t>
+      </w:r>
+      <w:r>
+        <w:t>- The project manager will test whether the software is conforming to requirements prior to a deliverable.</w:t>
+      </w:r>
+    </w:p>
+    <w:p>
+      <w:pPr>
+        <w:jc w:val="center"/>
+      </w:pPr>
+      <w:r>
+        <w:rPr>
+          <w:noProof/>
+        </w:rPr>
+        <w:drawing>
+          <wp:inline distT="0" distB="0" distL="0" distR="0" wp14:anchorId="7FE8ABB7" wp14:editId="1F448C4A">
+            <wp:extent cx="5943600" cy="2353945"/>
+            <wp:effectExtent l="0" t="0" r="0" b="8255"/>
+            <wp:docPr id="4" name="Picture 4"/>
+            <wp:cNvGraphicFramePr>
+              <a:graphicFrameLocks xmlns:a="http://schemas.openxmlformats.org/drawingml/2006/main" noChangeAspect="1"/>
+            </wp:cNvGraphicFramePr>
+            <a:graphic xmlns:a="http://schemas.openxmlformats.org/drawingml/2006/main">
+              <a:graphicData uri="http://schemas.openxmlformats.org/drawingml/2006/picture">
+                <pic:pic xmlns:pic="http://schemas.openxmlformats.org/drawingml/2006/picture">
+                  <pic:nvPicPr>
+                    <pic:cNvPr id="4" name="Screen Shot 2017-02-16 at 10.22.27 PM.png"/>
+                    <pic:cNvPicPr/>
+                  </pic:nvPicPr>
+                  <pic:blipFill>
+                    <a:blip r:embed="rId7">
+                      <a:extLst>
+                        <a:ext uri="{28A0092B-C50C-407E-A947-70E740481C1C}">
+                          <a14:useLocalDpi xmlns:a14="http://schemas.microsoft.com/office/drawing/2010/main" val="0"/>
+                        </a:ext>
+                      </a:extLst>
+                    </a:blip>
+                    <a:stretch>
+                      <a:fillRect/>
+                    </a:stretch>
+                  </pic:blipFill>
+                  <pic:spPr>
+                    <a:xfrm>
+                      <a:off x="0" y="0"/>
+                      <a:ext cx="5943600" cy="2353945"/>
+                    </a:xfrm>
+                    <a:prstGeom prst="rect">
+                      <a:avLst/>
+                    </a:prstGeom>
+                  </pic:spPr>
+                </pic:pic>
+              </a:graphicData>
+            </a:graphic>
+          </wp:inline>
+        </w:drawing>
+      </w:r>
+    </w:p>
+    <w:p>
+      <w:r>
+        <w:t>The above image shows an example of how to fill out the table. Each test will be labeled with a colored box indicating the result of the test.</w:t>
+      </w:r>
+      <w:r>
+        <w:t xml:space="preserve"> </w:t>
+      </w:r>
+    </w:p>
+    <w:p>
+      <w:r>
+        <w:t>Each box is explained as follows:</w:t>
+      </w:r>
+    </w:p>
+    <w:tbl>
+      <w:tblPr>
+        <w:tblStyle w:val="TableGridLight"/>
+        <w:tblW w:w="0" w:type="auto"/>
+        <w:jc w:val="center"/>
+        <w:tblLook w:val="04A0" w:firstRow="1" w:lastRow="0" w:firstColumn="1" w:lastColumn="0" w:noHBand="0" w:noVBand="1"/>
+      </w:tblPr>
+      <w:tblGrid>
+        <w:gridCol w:w="2136"/>
+        <w:gridCol w:w="7214"/>
+      </w:tblGrid>
+      <w:tr>
+        <w:trPr>
+          <w:jc w:val="center"/>
+        </w:trPr>
+        <w:tc>
+          <w:tcPr>
+            <w:tcW w:w="2136" w:type="dxa"/>
+          </w:tcPr>
+          <w:p>
+            <w:r>
+              <w:rPr>
+                <w:noProof/>
+              </w:rPr>
+              <w:drawing>
+                <wp:inline distT="0" distB="0" distL="0" distR="0" wp14:anchorId="31CDA692" wp14:editId="397BF6D2">
+                  <wp:extent cx="1206500" cy="292100"/>
+                  <wp:effectExtent l="0" t="0" r="12700" b="12700"/>
+                  <wp:docPr id="5" name="Picture 5"/>
+                  <wp:cNvGraphicFramePr>
+                    <a:graphicFrameLocks xmlns:a="http://schemas.openxmlformats.org/drawingml/2006/main" noChangeAspect="1"/>
+                  </wp:cNvGraphicFramePr>
+                  <a:graphic xmlns:a="http://schemas.openxmlformats.org/drawingml/2006/main">
+                    <a:graphicData uri="http://schemas.openxmlformats.org/drawingml/2006/picture">
+                      <pic:pic xmlns:pic="http://schemas.openxmlformats.org/drawingml/2006/picture">
+                        <pic:nvPicPr>
+                          <pic:cNvPr id="5" name="Screen Shot 2017-02-16 at 10.22.35 PM.png"/>
+                          <pic:cNvPicPr/>
+                        </pic:nvPicPr>
+                        <pic:blipFill>
+                          <a:blip r:embed="rId8">
+                            <a:extLst>
+                              <a:ext uri="{28A0092B-C50C-407E-A947-70E740481C1C}">
+                                <a14:useLocalDpi xmlns:a14="http://schemas.microsoft.com/office/drawing/2010/main" val="0"/>
+                              </a:ext>
+                            </a:extLst>
+                          </a:blip>
+                          <a:stretch>
+                            <a:fillRect/>
+                          </a:stretch>
+                        </pic:blipFill>
+                        <pic:spPr>
+                          <a:xfrm>
+                            <a:off x="0" y="0"/>
+                            <a:ext cx="1206500" cy="292100"/>
+                          </a:xfrm>
+                          <a:prstGeom prst="rect">
+                            <a:avLst/>
+                          </a:prstGeom>
+                        </pic:spPr>
+                      </pic:pic>
+                    </a:graphicData>
+                  </a:graphic>
+                </wp:inline>
+              </w:drawing>
+            </w:r>
+          </w:p>
+        </w:tc>
+        <w:tc>
+          <w:tcPr>
+            <w:tcW w:w="7214" w:type="dxa"/>
+          </w:tcPr>
+          <w:p>
+            <w:r>
+              <w:t>Indicates the test has passed</w:t>
+            </w:r>
+          </w:p>
+        </w:tc>
+      </w:tr>
+      <w:tr>
+        <w:trPr>
+          <w:jc w:val="center"/>
+        </w:trPr>
+        <w:tc>
+          <w:tcPr>
+            <w:tcW w:w="2136" w:type="dxa"/>
+          </w:tcPr>
+          <w:p>
+            <w:r>
+              <w:rPr>
+                <w:noProof/>
+              </w:rPr>
+              <w:drawing>
+                <wp:inline distT="0" distB="0" distL="0" distR="0" wp14:anchorId="5ECAC854" wp14:editId="247433C8">
+                  <wp:extent cx="1181100" cy="279400"/>
+                  <wp:effectExtent l="0" t="0" r="12700" b="0"/>
+                  <wp:docPr id="6" name="Picture 6"/>
+                  <wp:cNvGraphicFramePr>
+                    <a:graphicFrameLocks xmlns:a="http://schemas.openxmlformats.org/drawingml/2006/main" noChangeAspect="1"/>
+                  </wp:cNvGraphicFramePr>
+                  <a:graphic xmlns:a="http://schemas.openxmlformats.org/drawingml/2006/main">
+                    <a:graphicData uri="http://schemas.openxmlformats.org/drawingml/2006/picture">
+                      <pic:pic xmlns:pic="http://schemas.openxmlformats.org/drawingml/2006/picture">
+                        <pic:nvPicPr>
+                          <pic:cNvPr id="6" name="Screen Shot 2017-02-16 at 10.22.53 PM.png"/>
+                          <pic:cNvPicPr/>
+                        </pic:nvPicPr>
+                        <pic:blipFill>
+                          <a:blip r:embed="rId9">
+                            <a:extLst>
+                              <a:ext uri="{28A0092B-C50C-407E-A947-70E740481C1C}">
+                                <a14:useLocalDpi xmlns:a14="http://schemas.microsoft.com/office/drawing/2010/main" val="0"/>
+                              </a:ext>
+                            </a:extLst>
+                          </a:blip>
+                          <a:stretch>
+                            <a:fillRect/>
+                          </a:stretch>
+                        </pic:blipFill>
+                        <pic:spPr>
+                          <a:xfrm>
+                            <a:off x="0" y="0"/>
+                            <a:ext cx="1181100" cy="279400"/>
+                          </a:xfrm>
+                          <a:prstGeom prst="rect">
+                            <a:avLst/>
+                          </a:prstGeom>
+                        </pic:spPr>
+                      </pic:pic>
+                    </a:graphicData>
+                  </a:graphic>
+                </wp:inline>
+              </w:drawing>
+            </w:r>
+          </w:p>
+        </w:tc>
+        <w:tc>
+          <w:tcPr>
+            <w:tcW w:w="7214" w:type="dxa"/>
+          </w:tcPr>
+          <w:p>
+            <w:r>
+              <w:t>Indicates the test has failed</w:t>
+            </w:r>
+          </w:p>
+        </w:tc>
+        <w:bookmarkStart w:id="0" w:name="_GoBack"/>
+        <w:bookmarkEnd w:id="0"/>
+      </w:tr>
+      <w:tr>
+        <w:trPr>
+          <w:jc w:val="center"/>
+        </w:trPr>
+        <w:tc>
+          <w:tcPr>
+            <w:tcW w:w="2136" w:type="dxa"/>
+          </w:tcPr>
+          <w:p>
+            <w:r>
+              <w:rPr>
+                <w:noProof/>
+              </w:rPr>
+              <w:drawing>
+                <wp:inline distT="0" distB="0" distL="0" distR="0" wp14:anchorId="732969EF" wp14:editId="16D1EFBC">
+                  <wp:extent cx="1181100" cy="279400"/>
+                  <wp:effectExtent l="0" t="0" r="12700" b="0"/>
+                  <wp:docPr id="7" name="Picture 7"/>
+                  <wp:cNvGraphicFramePr>
+                    <a:graphicFrameLocks xmlns:a="http://schemas.openxmlformats.org/drawingml/2006/main" noChangeAspect="1"/>
+                  </wp:cNvGraphicFramePr>
+                  <a:graphic xmlns:a="http://schemas.openxmlformats.org/drawingml/2006/main">
+                    <a:graphicData uri="http://schemas.openxmlformats.org/drawingml/2006/picture">
+                      <pic:pic xmlns:pic="http://schemas.openxmlformats.org/drawingml/2006/picture">
+                        <pic:nvPicPr>
+                          <pic:cNvPr id="7" name="Screen Shot 2017-02-16 at 10.23.00 PM.png"/>
+                          <pic:cNvPicPr/>
+                        </pic:nvPicPr>
+                        <pic:blipFill>
+                          <a:blip r:embed="rId10">
+                            <a:extLst>
+                              <a:ext uri="{28A0092B-C50C-407E-A947-70E740481C1C}">
+                                <a14:useLocalDpi xmlns:a14="http://schemas.microsoft.com/office/drawing/2010/main" val="0"/>
+                              </a:ext>
+                            </a:extLst>
+                          </a:blip>
+                          <a:stretch>
+                            <a:fillRect/>
+                          </a:stretch>
+                        </pic:blipFill>
+                        <pic:spPr>
+                          <a:xfrm>
+                            <a:off x="0" y="0"/>
+                            <a:ext cx="1181100" cy="279400"/>
+                          </a:xfrm>
+                          <a:prstGeom prst="rect">
+                            <a:avLst/>
+                          </a:prstGeom>
+                        </pic:spPr>
+                      </pic:pic>
+                    </a:graphicData>
+                  </a:graphic>
+                </wp:inline>
+              </w:drawing>
+            </w:r>
+          </w:p>
+        </w:tc>
+        <w:tc>
+          <w:tcPr>
+            <w:tcW w:w="7214" w:type="dxa"/>
+          </w:tcPr>
+          <w:p>
+            <w:r>
+              <w:t>Indicates that the results are inconclusive</w:t>
+            </w:r>
+          </w:p>
+        </w:tc>
+      </w:tr>
+      <w:tr>
+        <w:trPr>
+          <w:jc w:val="center"/>
+        </w:trPr>
+        <w:tc>
+          <w:tcPr>
+            <w:tcW w:w="2136" w:type="dxa"/>
+          </w:tcPr>
+          <w:p>
+            <w:r>
+              <w:rPr>
+                <w:noProof/>
+              </w:rPr>
+              <w:drawing>
+                <wp:inline distT="0" distB="0" distL="0" distR="0" wp14:anchorId="2924D30A" wp14:editId="04C0EE31">
+                  <wp:extent cx="1181100" cy="279400"/>
+                  <wp:effectExtent l="0" t="0" r="12700" b="0"/>
+                  <wp:docPr id="8" name="Picture 8"/>
+                  <wp:cNvGraphicFramePr>
+                    <a:graphicFrameLocks xmlns:a="http://schemas.openxmlformats.org/drawingml/2006/main" noChangeAspect="1"/>
+                  </wp:cNvGraphicFramePr>
+                  <a:graphic xmlns:a="http://schemas.openxmlformats.org/drawingml/2006/main">
+                    <a:graphicData uri="http://schemas.openxmlformats.org/drawingml/2006/picture">
+                      <pic:pic xmlns:pic="http://schemas.openxmlformats.org/drawingml/2006/picture">
+                        <pic:nvPicPr>
+                          <pic:cNvPr id="8" name="Screen Shot 2017-02-16 at 10.22.43 PM.png"/>
+                          <pic:cNvPicPr/>
+                        </pic:nvPicPr>
+                        <pic:blipFill>
+                          <a:blip r:embed="rId11">
+                            <a:extLst>
+                              <a:ext uri="{28A0092B-C50C-407E-A947-70E740481C1C}">
+                                <a14:useLocalDpi xmlns:a14="http://schemas.microsoft.com/office/drawing/2010/main" val="0"/>
+                              </a:ext>
+                            </a:extLst>
+                          </a:blip>
+                          <a:stretch>
+                            <a:fillRect/>
+                          </a:stretch>
+                        </pic:blipFill>
+                        <pic:spPr>
+                          <a:xfrm>
+                            <a:off x="0" y="0"/>
+                            <a:ext cx="1181100" cy="279400"/>
+                          </a:xfrm>
+                          <a:prstGeom prst="rect">
+                            <a:avLst/>
+                          </a:prstGeom>
+                        </pic:spPr>
+                      </pic:pic>
+                    </a:graphicData>
+                  </a:graphic>
+                </wp:inline>
+              </w:drawing>
+            </w:r>
+          </w:p>
+        </w:tc>
+        <w:tc>
+          <w:tcPr>
+            <w:tcW w:w="7214" w:type="dxa"/>
+          </w:tcPr>
+          <w:p>
+            <w:r>
+              <w:t xml:space="preserve">Indicates the test was not </w:t>
+            </w:r>
+            <w:proofErr w:type="spellStart"/>
+            <w:r>
+              <w:t>attemped</w:t>
+            </w:r>
+            <w:proofErr w:type="spellEnd"/>
+          </w:p>
+        </w:tc>
+      </w:tr>
+    </w:tbl>
     <w:p>
       <w:pPr>
         <w:pStyle w:val="Heading1"/>
       </w:pPr>
       <w:r>
-        <w:t>How to Implement the Wiki</w:t>
-      </w:r>
-    </w:p>
-    <w:p>
-      <w:r>
-        <w:t>The creator must first log-in</w:t>
-      </w:r>
-      <w:r>
-        <w:t xml:space="preserve"> using their</w:t>
-      </w:r>
-      <w:r>
-        <w:t xml:space="preserve"> NSID and password, once they do</w:t>
-      </w:r>
-      <w:r>
-        <w:t>,</w:t>
-      </w:r>
-      <w:r>
-        <w:t xml:space="preserve"> they are able to create a space</w:t>
-      </w:r>
-      <w:r>
-        <w:t xml:space="preserve"> (button at top-right of the screen)</w:t>
-      </w:r>
-      <w:r>
-        <w:t xml:space="preserve">. </w:t>
-      </w:r>
-      <w:r>
-        <w:t xml:space="preserve">The creator should choose the option </w:t>
-      </w:r>
-      <w:r>
-        <w:t xml:space="preserve">“Team Space”, and fill in the information accordingly. </w:t>
-      </w:r>
-      <w:r>
-        <w:t>Once a space is created, pages can be added to this space</w:t>
-      </w:r>
-      <w:r>
-        <w:t xml:space="preserve"> (“Create” button at top-left of the screen)</w:t>
-      </w:r>
-      <w:r>
-        <w:t xml:space="preserve">. </w:t>
-      </w:r>
-      <w:r>
-        <w:t>There will be multiple pages that contain information for each topic. Confluence has templates for each page that can be used to format the information.</w:t>
+        <w:t>Pages to Implement</w:t>
+      </w:r>
+    </w:p>
+    <w:p>
+      <w:r>
+        <w:t>These are pages that still need to be implemented if the team deems it necessary.</w:t>
       </w:r>
     </w:p>
     <w:p>
@@ -201,27 +792,12 @@
         <w:pStyle w:val="Heading2"/>
       </w:pPr>
       <w:r>
-        <w:t>Main Page</w:t>
-      </w:r>
-    </w:p>
-    <w:p>
-      <w:r>
-        <w:t xml:space="preserve">A main page will be needed to summarize the project details. Details may include what the project is, what the project will be used for, who will be using it, </w:t>
-      </w:r>
-      <w:r>
-        <w:t xml:space="preserve">how to use it (can also be a separate </w:t>
-      </w:r>
-      <w:r>
-        <w:t xml:space="preserve">how-to page), and why </w:t>
-      </w:r>
-      <w:r>
-        <w:t xml:space="preserve">use it. </w:t>
-      </w:r>
-      <w:r>
-        <w:t>The home page can be used to store this information or a</w:t>
-      </w:r>
-      <w:r>
-        <w:t xml:space="preserve"> blank page can be used to set this. </w:t>
+        <w:t>Team Pages</w:t>
+      </w:r>
+    </w:p>
+    <w:p>
+      <w:r>
+        <w:t>Each team will create a page to post important information in regards to procedures and policies. Each team should create their own page, choosing the template that they believe would best fit the information it will hold. With the team members moving positions and helping in different areas, it is best to keep all members updated.</w:t>
       </w:r>
     </w:p>
     <w:p>
@@ -242,23 +818,12 @@
         <w:pStyle w:val="Heading2"/>
       </w:pPr>
       <w:r>
-        <w:t>Team Pages</w:t>
-      </w:r>
-    </w:p>
-    <w:p>
-      <w:r>
-        <w:t xml:space="preserve">Each team will create a page to post important information in regards to procedures and policies. </w:t>
-      </w:r>
-      <w:r>
-        <w:t xml:space="preserve">Each team should create their own page, choosing the template that they believe would best fit the information it will hold. </w:t>
-      </w:r>
-      <w:bookmarkStart w:id="0" w:name="_GoBack"/>
-      <w:bookmarkEnd w:id="0"/>
-      <w:r>
-        <w:t xml:space="preserve">With the team members </w:t>
-      </w:r>
-      <w:r>
-        <w:t>moving positions and helping in different areas, it is best to keep all members updated.</w:t>
+        <w:t>Meeting Minutes</w:t>
+      </w:r>
+    </w:p>
+    <w:p>
+      <w:r>
+        <w:t xml:space="preserve">There are there different templates for meeting minutes. This can be discussed to decide upon which template fits our needs.  </w:t>
       </w:r>
     </w:p>
     <w:p>
@@ -266,116 +831,12 @@
         <w:pStyle w:val="Heading2"/>
       </w:pPr>
       <w:r>
-        <w:lastRenderedPageBreak/>
-        <w:t>Tasks</w:t>
-      </w:r>
-    </w:p>
-    <w:p>
-      <w:r>
-        <w:t xml:space="preserve">The project manager and </w:t>
-      </w:r>
-      <w:r>
-        <w:t xml:space="preserve">Team </w:t>
-      </w:r>
-      <w:r>
-        <w:t>leaders</w:t>
-      </w:r>
-      <w:r>
-        <w:t xml:space="preserve"> will add tasks to the </w:t>
-      </w:r>
-      <w:r>
-        <w:t>main t</w:t>
-      </w:r>
-      <w:r>
-        <w:t>asks page assigning each task</w:t>
-      </w:r>
-      <w:r>
-        <w:t xml:space="preserve"> </w:t>
-      </w:r>
-      <w:r>
-        <w:t xml:space="preserve">specific team members. </w:t>
-      </w:r>
-      <w:r>
-        <w:t>These tasks will appear on each team’s task report page.</w:t>
-      </w:r>
-    </w:p>
-    <w:p>
-      <w:pPr>
-        <w:pStyle w:val="Heading2"/>
-      </w:pPr>
-      <w:r>
-        <w:t>Task Report</w:t>
-      </w:r>
-      <w:r>
-        <w:t>s</w:t>
-      </w:r>
-    </w:p>
-    <w:p>
-      <w:r>
-        <w:t xml:space="preserve">Task reports can be created for the project as a whole as well as per team. </w:t>
-      </w:r>
-      <w:r>
-        <w:t xml:space="preserve">A </w:t>
-      </w:r>
-      <w:r>
-        <w:t>separate page</w:t>
-      </w:r>
-      <w:r>
-        <w:t xml:space="preserve"> will be created</w:t>
-      </w:r>
-      <w:r>
-        <w:t xml:space="preserve"> for the project tasks and each sub-team. </w:t>
-      </w:r>
-      <w:r>
-        <w:t>If each person would like, they may also make a task report for individual tasks.</w:t>
-      </w:r>
-      <w:r>
-        <w:t xml:space="preserve"> These reports can be filtered by due date, Assignee, or Where the task appears.</w:t>
-      </w:r>
-    </w:p>
-    <w:p>
-      <w:pPr>
-        <w:pStyle w:val="Heading2"/>
-      </w:pPr>
-      <w:r>
-        <w:t>Meeting Minutes</w:t>
-      </w:r>
-    </w:p>
-    <w:p>
-      <w:r>
-        <w:t>There are there different templates for meeting minutes. This can be discussed to decide upon which template fits our needs.</w:t>
-      </w:r>
-      <w:r>
-        <w:t xml:space="preserve">  </w:t>
-      </w:r>
-    </w:p>
-    <w:p>
-      <w:pPr>
-        <w:pStyle w:val="Heading2"/>
-      </w:pPr>
-      <w:r>
-        <w:t>Document List</w:t>
-      </w:r>
-    </w:p>
-    <w:p>
-      <w:r>
-        <w:t xml:space="preserve">A “Document List” may be created to keep track of files being used. We will need to discuss if this is needed as we will keep our files in GIT. </w:t>
-      </w:r>
-    </w:p>
-    <w:p>
-      <w:pPr>
-        <w:pStyle w:val="Heading2"/>
-      </w:pPr>
-      <w:r>
         <w:t>Oher</w:t>
       </w:r>
     </w:p>
     <w:p>
       <w:r>
-        <w:t>There are many other templates to use. We can discuss as a team if these other options are important.</w:t>
-      </w:r>
-      <w:r>
-        <w:t xml:space="preserve"> Other pages may include: blog posts (any updates), decisions (record important project decisions and communicate them with the team), content sharing, JIRA reports, charts, etc.</w:t>
+        <w:t>There are many other templates to use. We can discuss as a team if these other options are important. Other pages may include: blog posts (any updates), decisions (record important project decisions and communicate them with the team), content sharing, JIRA reports, charts, etc.</w:t>
       </w:r>
     </w:p>
     <w:p>
@@ -388,19 +849,7 @@
     </w:p>
     <w:p>
       <w:r>
-        <w:t>All changes</w:t>
-      </w:r>
-      <w:r>
-        <w:t>*</w:t>
-      </w:r>
-      <w:r>
-        <w:t xml:space="preserve"> to page content </w:t>
-      </w:r>
-      <w:r>
-        <w:t xml:space="preserve">should be done by </w:t>
-      </w:r>
-      <w:r>
-        <w:t>the project manager or team leads. Team leads shall only edit their team page. If there are any concerns about content on another team’s page, the appropriate team lead will be notified.</w:t>
+        <w:t>All changes* to page content should be done by the project manager or team leads. Team leads shall only edit their team page. If there are any concerns about content on another team’s page, the appropriate team lead will be notified.</w:t>
       </w:r>
     </w:p>
     <w:p>
@@ -416,9 +865,10 @@
         <w:t>*excludes marking a task as completed</w:t>
       </w:r>
     </w:p>
+    <w:p/>
     <w:sectPr>
       <w:pgSz w:w="12240" w:h="15840"/>
-      <w:pgMar w:top="1440" w:right="1440" w:bottom="1440" w:left="1440" w:header="708" w:footer="708" w:gutter="0"/>
+      <w:pgMar w:top="720" w:right="720" w:bottom="720" w:left="720" w:header="708" w:footer="708" w:gutter="0"/>
       <w:cols w:space="708"/>
       <w:docGrid w:linePitch="360"/>
     </w:sectPr>
@@ -429,6 +879,173 @@
 <file path=word/numbering.xml><?xml version="1.0" encoding="utf-8"?>
 <w:numbering xmlns:wpc="http://schemas.microsoft.com/office/word/2010/wordprocessingCanvas" xmlns:mo="http://schemas.microsoft.com/office/mac/office/2008/main" xmlns:mc="http://schemas.openxmlformats.org/markup-compatibility/2006" xmlns:mv="urn:schemas-microsoft-com:mac:vml" xmlns:o="urn:schemas-microsoft-com:office:office" xmlns:r="http://schemas.openxmlformats.org/officeDocument/2006/relationships" xmlns:m="http://schemas.openxmlformats.org/officeDocument/2006/math" xmlns:v="urn:schemas-microsoft-com:vml" xmlns:wp14="http://schemas.microsoft.com/office/word/2010/wordprocessingDrawing" xmlns:wp="http://schemas.openxmlformats.org/drawingml/2006/wordprocessingDrawing" xmlns:w10="urn:schemas-microsoft-com:office:word" xmlns:w="http://schemas.openxmlformats.org/wordprocessingml/2006/main" xmlns:w14="http://schemas.microsoft.com/office/word/2010/wordml" xmlns:w15="http://schemas.microsoft.com/office/word/2012/wordml" xmlns:wpg="http://schemas.microsoft.com/office/word/2010/wordprocessingGroup" xmlns:wpi="http://schemas.microsoft.com/office/word/2010/wordprocessingInk" xmlns:wne="http://schemas.microsoft.com/office/word/2006/wordml" xmlns:wps="http://schemas.microsoft.com/office/word/2010/wordprocessingShape" mc:Ignorable="w14 w15 wp14">
   <w:abstractNum w:abstractNumId="0">
+    <w:nsid w:val="00000001"/>
+    <w:multiLevelType w:val="hybridMultilevel"/>
+    <w:tmpl w:val="00000001"/>
+    <w:lvl w:ilvl="0" w:tplc="00000001">
+      <w:start w:val="1"/>
+      <w:numFmt w:val="bullet"/>
+      <w:lvlText w:val="•"/>
+      <w:lvlJc w:val="left"/>
+      <w:pPr>
+        <w:ind w:left="720" w:hanging="360"/>
+      </w:pPr>
+    </w:lvl>
+    <w:lvl w:ilvl="1" w:tplc="FFFFFFFF">
+      <w:numFmt w:val="decimal"/>
+      <w:lvlText w:val=""/>
+      <w:lvlJc w:val="left"/>
+    </w:lvl>
+    <w:lvl w:ilvl="2" w:tplc="FFFFFFFF">
+      <w:numFmt w:val="decimal"/>
+      <w:lvlText w:val=""/>
+      <w:lvlJc w:val="left"/>
+    </w:lvl>
+    <w:lvl w:ilvl="3" w:tplc="FFFFFFFF">
+      <w:numFmt w:val="decimal"/>
+      <w:lvlText w:val=""/>
+      <w:lvlJc w:val="left"/>
+    </w:lvl>
+    <w:lvl w:ilvl="4" w:tplc="FFFFFFFF">
+      <w:numFmt w:val="decimal"/>
+      <w:lvlText w:val=""/>
+      <w:lvlJc w:val="left"/>
+    </w:lvl>
+    <w:lvl w:ilvl="5" w:tplc="FFFFFFFF">
+      <w:numFmt w:val="decimal"/>
+      <w:lvlText w:val=""/>
+      <w:lvlJc w:val="left"/>
+    </w:lvl>
+    <w:lvl w:ilvl="6" w:tplc="FFFFFFFF">
+      <w:numFmt w:val="decimal"/>
+      <w:lvlText w:val=""/>
+      <w:lvlJc w:val="left"/>
+    </w:lvl>
+    <w:lvl w:ilvl="7" w:tplc="FFFFFFFF">
+      <w:numFmt w:val="decimal"/>
+      <w:lvlText w:val=""/>
+      <w:lvlJc w:val="left"/>
+    </w:lvl>
+    <w:lvl w:ilvl="8" w:tplc="FFFFFFFF">
+      <w:numFmt w:val="decimal"/>
+      <w:lvlText w:val=""/>
+      <w:lvlJc w:val="left"/>
+    </w:lvl>
+  </w:abstractNum>
+  <w:abstractNum w:abstractNumId="1">
+    <w:nsid w:val="25F30E95"/>
+    <w:multiLevelType w:val="hybridMultilevel"/>
+    <w:tmpl w:val="5072881C"/>
+    <w:lvl w:ilvl="0" w:tplc="04090001">
+      <w:start w:val="1"/>
+      <w:numFmt w:val="bullet"/>
+      <w:lvlText w:val=""/>
+      <w:lvlJc w:val="left"/>
+      <w:pPr>
+        <w:ind w:left="720" w:hanging="360"/>
+      </w:pPr>
+      <w:rPr>
+        <w:rFonts w:ascii="Symbol" w:hAnsi="Symbol" w:hint="default"/>
+      </w:rPr>
+    </w:lvl>
+    <w:lvl w:ilvl="1" w:tplc="04090003" w:tentative="1">
+      <w:start w:val="1"/>
+      <w:numFmt w:val="bullet"/>
+      <w:lvlText w:val="o"/>
+      <w:lvlJc w:val="left"/>
+      <w:pPr>
+        <w:ind w:left="1440" w:hanging="360"/>
+      </w:pPr>
+      <w:rPr>
+        <w:rFonts w:ascii="Courier New" w:hAnsi="Courier New" w:cs="Courier New" w:hint="default"/>
+      </w:rPr>
+    </w:lvl>
+    <w:lvl w:ilvl="2" w:tplc="04090005" w:tentative="1">
+      <w:start w:val="1"/>
+      <w:numFmt w:val="bullet"/>
+      <w:lvlText w:val=""/>
+      <w:lvlJc w:val="left"/>
+      <w:pPr>
+        <w:ind w:left="2160" w:hanging="360"/>
+      </w:pPr>
+      <w:rPr>
+        <w:rFonts w:ascii="Wingdings" w:hAnsi="Wingdings" w:hint="default"/>
+      </w:rPr>
+    </w:lvl>
+    <w:lvl w:ilvl="3" w:tplc="04090001" w:tentative="1">
+      <w:start w:val="1"/>
+      <w:numFmt w:val="bullet"/>
+      <w:lvlText w:val=""/>
+      <w:lvlJc w:val="left"/>
+      <w:pPr>
+        <w:ind w:left="2880" w:hanging="360"/>
+      </w:pPr>
+      <w:rPr>
+        <w:rFonts w:ascii="Symbol" w:hAnsi="Symbol" w:hint="default"/>
+      </w:rPr>
+    </w:lvl>
+    <w:lvl w:ilvl="4" w:tplc="04090003" w:tentative="1">
+      <w:start w:val="1"/>
+      <w:numFmt w:val="bullet"/>
+      <w:lvlText w:val="o"/>
+      <w:lvlJc w:val="left"/>
+      <w:pPr>
+        <w:ind w:left="3600" w:hanging="360"/>
+      </w:pPr>
+      <w:rPr>
+        <w:rFonts w:ascii="Courier New" w:hAnsi="Courier New" w:cs="Courier New" w:hint="default"/>
+      </w:rPr>
+    </w:lvl>
+    <w:lvl w:ilvl="5" w:tplc="04090005" w:tentative="1">
+      <w:start w:val="1"/>
+      <w:numFmt w:val="bullet"/>
+      <w:lvlText w:val=""/>
+      <w:lvlJc w:val="left"/>
+      <w:pPr>
+        <w:ind w:left="4320" w:hanging="360"/>
+      </w:pPr>
+      <w:rPr>
+        <w:rFonts w:ascii="Wingdings" w:hAnsi="Wingdings" w:hint="default"/>
+      </w:rPr>
+    </w:lvl>
+    <w:lvl w:ilvl="6" w:tplc="04090001" w:tentative="1">
+      <w:start w:val="1"/>
+      <w:numFmt w:val="bullet"/>
+      <w:lvlText w:val=""/>
+      <w:lvlJc w:val="left"/>
+      <w:pPr>
+        <w:ind w:left="5040" w:hanging="360"/>
+      </w:pPr>
+      <w:rPr>
+        <w:rFonts w:ascii="Symbol" w:hAnsi="Symbol" w:hint="default"/>
+      </w:rPr>
+    </w:lvl>
+    <w:lvl w:ilvl="7" w:tplc="04090003" w:tentative="1">
+      <w:start w:val="1"/>
+      <w:numFmt w:val="bullet"/>
+      <w:lvlText w:val="o"/>
+      <w:lvlJc w:val="left"/>
+      <w:pPr>
+        <w:ind w:left="5760" w:hanging="360"/>
+      </w:pPr>
+      <w:rPr>
+        <w:rFonts w:ascii="Courier New" w:hAnsi="Courier New" w:cs="Courier New" w:hint="default"/>
+      </w:rPr>
+    </w:lvl>
+    <w:lvl w:ilvl="8" w:tplc="04090005" w:tentative="1">
+      <w:start w:val="1"/>
+      <w:numFmt w:val="bullet"/>
+      <w:lvlText w:val=""/>
+      <w:lvlJc w:val="left"/>
+      <w:pPr>
+        <w:ind w:left="6480" w:hanging="360"/>
+      </w:pPr>
+      <w:rPr>
+        <w:rFonts w:ascii="Wingdings" w:hAnsi="Wingdings" w:hint="default"/>
+      </w:rPr>
+    </w:lvl>
+  </w:abstractNum>
+  <w:abstractNum w:abstractNumId="2">
     <w:nsid w:val="2A2C20FE"/>
     <w:multiLevelType w:val="hybridMultilevel"/>
     <w:tmpl w:val="AEC8AD38"/>
@@ -542,7 +1159,13 @@
     </w:lvl>
   </w:abstractNum>
   <w:num w:numId="1">
+    <w:abstractNumId w:val="2"/>
+  </w:num>
+  <w:num w:numId="2">
     <w:abstractNumId w:val="0"/>
+  </w:num>
+  <w:num w:numId="3">
+    <w:abstractNumId w:val="1"/>
   </w:num>
 </w:numbering>
 </file>
@@ -666,7 +1289,6 @@
     <w:lsdException w:name="HTML Sample" w:semiHidden="1" w:unhideWhenUsed="1"/>
     <w:lsdException w:name="HTML Typewriter" w:semiHidden="1" w:unhideWhenUsed="1"/>
     <w:lsdException w:name="HTML Variable" w:semiHidden="1" w:unhideWhenUsed="1"/>
-    <w:lsdException w:name="Normal Table" w:semiHidden="1" w:unhideWhenUsed="1"/>
     <w:lsdException w:name="annotation subject" w:semiHidden="1" w:unhideWhenUsed="1"/>
     <w:lsdException w:name="No List" w:semiHidden="1" w:unhideWhenUsed="1"/>
     <w:lsdException w:name="Outline List 1" w:semiHidden="1" w:unhideWhenUsed="1"/>
@@ -712,11 +1334,9 @@
     <w:lsdException w:name="Table Subtle 1" w:semiHidden="1" w:unhideWhenUsed="1"/>
     <w:lsdException w:name="Table Subtle 2" w:semiHidden="1" w:unhideWhenUsed="1"/>
     <w:lsdException w:name="Table Web 1" w:semiHidden="1" w:unhideWhenUsed="1"/>
-    <w:lsdException w:name="Table Web 2" w:semiHidden="1" w:unhideWhenUsed="1"/>
     <w:lsdException w:name="Table Web 3" w:semiHidden="1" w:unhideWhenUsed="1"/>
     <w:lsdException w:name="Balloon Text" w:semiHidden="1" w:unhideWhenUsed="1"/>
     <w:lsdException w:name="Table Grid" w:uiPriority="39"/>
-    <w:lsdException w:name="Table Theme" w:semiHidden="1" w:unhideWhenUsed="1"/>
     <w:lsdException w:name="Note Level 1" w:semiHidden="1" w:unhideWhenUsed="1"/>
     <w:lsdException w:name="Note Level 2" w:semiHidden="1" w:unhideWhenUsed="1"/>
     <w:lsdException w:name="Note Level 3" w:semiHidden="1" w:unhideWhenUsed="1"/>
@@ -947,7 +1567,7 @@
   <w:style w:type="paragraph" w:default="1" w:styleId="Normal">
     <w:name w:val="Normal"/>
     <w:qFormat/>
-    <w:rsid w:val="001E72D0"/>
+    <w:rsid w:val="004024C4"/>
     <w:pPr>
       <w:spacing w:before="120" w:after="120"/>
     </w:pPr>
@@ -960,7 +1580,7 @@
     <w:autoRedefine/>
     <w:uiPriority w:val="9"/>
     <w:qFormat/>
-    <w:rsid w:val="00AE1270"/>
+    <w:rsid w:val="004024C4"/>
     <w:pPr>
       <w:keepNext/>
       <w:keepLines/>
@@ -983,7 +1603,7 @@
     <w:uiPriority w:val="9"/>
     <w:unhideWhenUsed/>
     <w:qFormat/>
-    <w:rsid w:val="00EB3FEE"/>
+    <w:rsid w:val="004024C4"/>
     <w:pPr>
       <w:keepNext/>
       <w:keepLines/>
@@ -1003,27 +1623,26 @@
     <w:basedOn w:val="Normal"/>
     <w:next w:val="Normal"/>
     <w:link w:val="Heading3Char"/>
-    <w:autoRedefine/>
     <w:uiPriority w:val="9"/>
     <w:unhideWhenUsed/>
     <w:qFormat/>
-    <w:rsid w:val="00EB3FEE"/>
+    <w:rsid w:val="00D923CE"/>
     <w:pPr>
       <w:keepNext/>
       <w:keepLines/>
+      <w:spacing w:before="40" w:after="0"/>
       <w:outlineLvl w:val="2"/>
     </w:pPr>
     <w:rPr>
-      <w:rFonts w:ascii="Cambria" w:eastAsiaTheme="majorEastAsia" w:hAnsi="Cambria" w:cstheme="majorBidi"/>
-      <w:b/>
+      <w:rFonts w:asciiTheme="majorHAnsi" w:eastAsiaTheme="majorEastAsia" w:hAnsiTheme="majorHAnsi" w:cstheme="majorBidi"/>
       <w:i/>
       <w:color w:val="000000" w:themeColor="text1"/>
+      <w:sz w:val="28"/>
     </w:rPr>
   </w:style>
   <w:style w:type="character" w:default="1" w:styleId="DefaultParagraphFont">
     <w:name w:val="Default Paragraph Font"/>
     <w:uiPriority w:val="1"/>
-    <w:semiHidden/>
     <w:unhideWhenUsed/>
   </w:style>
   <w:style w:type="table" w:default="1" w:styleId="TableNormal">
@@ -1052,7 +1671,7 @@
     <w:basedOn w:val="DefaultParagraphFont"/>
     <w:link w:val="Heading1"/>
     <w:uiPriority w:val="9"/>
-    <w:rsid w:val="00AE1270"/>
+    <w:rsid w:val="004024C4"/>
     <w:rPr>
       <w:rFonts w:ascii="Cambria" w:eastAsiaTheme="majorEastAsia" w:hAnsi="Cambria" w:cstheme="majorBidi"/>
       <w:b/>
@@ -1066,7 +1685,7 @@
     <w:basedOn w:val="DefaultParagraphFont"/>
     <w:link w:val="Heading2"/>
     <w:uiPriority w:val="9"/>
-    <w:rsid w:val="00EB3FEE"/>
+    <w:rsid w:val="004024C4"/>
     <w:rPr>
       <w:rFonts w:ascii="Cambria" w:eastAsiaTheme="majorEastAsia" w:hAnsi="Cambria" w:cstheme="majorBidi"/>
       <w:b/>
@@ -1081,7 +1700,7 @@
     <w:basedOn w:val="DefaultParagraphFont"/>
     <w:uiPriority w:val="99"/>
     <w:unhideWhenUsed/>
-    <w:rsid w:val="00D23353"/>
+    <w:rsid w:val="004024C4"/>
     <w:rPr>
       <w:color w:val="0563C1" w:themeColor="hyperlink"/>
       <w:u w:val="single"/>
@@ -1092,24 +1711,11 @@
     <w:basedOn w:val="Normal"/>
     <w:uiPriority w:val="34"/>
     <w:qFormat/>
-    <w:rsid w:val="00D23353"/>
+    <w:rsid w:val="004024C4"/>
     <w:pPr>
       <w:ind w:left="720"/>
       <w:contextualSpacing/>
     </w:pPr>
-  </w:style>
-  <w:style w:type="character" w:customStyle="1" w:styleId="Heading3Char">
-    <w:name w:val="Heading 3 Char"/>
-    <w:basedOn w:val="DefaultParagraphFont"/>
-    <w:link w:val="Heading3"/>
-    <w:uiPriority w:val="9"/>
-    <w:rsid w:val="00EB3FEE"/>
-    <w:rPr>
-      <w:rFonts w:ascii="Cambria" w:eastAsiaTheme="majorEastAsia" w:hAnsi="Cambria" w:cstheme="majorBidi"/>
-      <w:b/>
-      <w:i/>
-      <w:color w:val="000000" w:themeColor="text1"/>
-    </w:rPr>
   </w:style>
   <w:style w:type="paragraph" w:styleId="Title">
     <w:name w:val="Title"/>
@@ -1118,7 +1724,7 @@
     <w:link w:val="TitleChar"/>
     <w:uiPriority w:val="10"/>
     <w:qFormat/>
-    <w:rsid w:val="002615F0"/>
+    <w:rsid w:val="004024C4"/>
     <w:pPr>
       <w:pBdr>
         <w:bottom w:val="single" w:sz="4" w:space="1" w:color="auto"/>
@@ -1138,7 +1744,7 @@
     <w:basedOn w:val="DefaultParagraphFont"/>
     <w:link w:val="Title"/>
     <w:uiPriority w:val="10"/>
-    <w:rsid w:val="002615F0"/>
+    <w:rsid w:val="004024C4"/>
     <w:rPr>
       <w:rFonts w:asciiTheme="majorHAnsi" w:eastAsiaTheme="majorEastAsia" w:hAnsiTheme="majorHAnsi" w:cstheme="majorBidi"/>
       <w:spacing w:val="-10"/>
@@ -1146,6 +1752,65 @@
       <w:sz w:val="56"/>
       <w:szCs w:val="56"/>
     </w:rPr>
+  </w:style>
+  <w:style w:type="character" w:customStyle="1" w:styleId="Heading3Char">
+    <w:name w:val="Heading 3 Char"/>
+    <w:basedOn w:val="DefaultParagraphFont"/>
+    <w:link w:val="Heading3"/>
+    <w:uiPriority w:val="9"/>
+    <w:rsid w:val="00D923CE"/>
+    <w:rPr>
+      <w:rFonts w:asciiTheme="majorHAnsi" w:eastAsiaTheme="majorEastAsia" w:hAnsiTheme="majorHAnsi" w:cstheme="majorBidi"/>
+      <w:i/>
+      <w:color w:val="000000" w:themeColor="text1"/>
+      <w:sz w:val="28"/>
+    </w:rPr>
+  </w:style>
+  <w:style w:type="table" w:styleId="TableGrid">
+    <w:name w:val="Table Grid"/>
+    <w:basedOn w:val="TableNormal"/>
+    <w:uiPriority w:val="39"/>
+    <w:rsid w:val="00894A18"/>
+    <w:tblPr>
+      <w:tblInd w:w="0" w:type="dxa"/>
+      <w:tblBorders>
+        <w:top w:val="single" w:sz="4" w:space="0" w:color="auto"/>
+        <w:left w:val="single" w:sz="4" w:space="0" w:color="auto"/>
+        <w:bottom w:val="single" w:sz="4" w:space="0" w:color="auto"/>
+        <w:right w:val="single" w:sz="4" w:space="0" w:color="auto"/>
+        <w:insideH w:val="single" w:sz="4" w:space="0" w:color="auto"/>
+        <w:insideV w:val="single" w:sz="4" w:space="0" w:color="auto"/>
+      </w:tblBorders>
+      <w:tblCellMar>
+        <w:top w:w="0" w:type="dxa"/>
+        <w:left w:w="108" w:type="dxa"/>
+        <w:bottom w:w="0" w:type="dxa"/>
+        <w:right w:w="108" w:type="dxa"/>
+      </w:tblCellMar>
+    </w:tblPr>
+  </w:style>
+  <w:style w:type="table" w:styleId="TableGridLight">
+    <w:name w:val="Grid Table Light"/>
+    <w:basedOn w:val="TableNormal"/>
+    <w:uiPriority w:val="40"/>
+    <w:rsid w:val="00894A18"/>
+    <w:tblPr>
+      <w:tblInd w:w="0" w:type="dxa"/>
+      <w:tblBorders>
+        <w:top w:val="single" w:sz="4" w:space="0" w:color="BFBFBF" w:themeColor="background1" w:themeShade="BF"/>
+        <w:left w:val="single" w:sz="4" w:space="0" w:color="BFBFBF" w:themeColor="background1" w:themeShade="BF"/>
+        <w:bottom w:val="single" w:sz="4" w:space="0" w:color="BFBFBF" w:themeColor="background1" w:themeShade="BF"/>
+        <w:right w:val="single" w:sz="4" w:space="0" w:color="BFBFBF" w:themeColor="background1" w:themeShade="BF"/>
+        <w:insideH w:val="single" w:sz="4" w:space="0" w:color="BFBFBF" w:themeColor="background1" w:themeShade="BF"/>
+        <w:insideV w:val="single" w:sz="4" w:space="0" w:color="BFBFBF" w:themeColor="background1" w:themeShade="BF"/>
+      </w:tblBorders>
+      <w:tblCellMar>
+        <w:top w:w="0" w:type="dxa"/>
+        <w:left w:w="108" w:type="dxa"/>
+        <w:bottom w:w="0" w:type="dxa"/>
+        <w:right w:w="108" w:type="dxa"/>
+      </w:tblCellMar>
+    </w:tblPr>
   </w:style>
 </w:styles>
 </file>

</xml_diff>

<commit_message>
Collected more documents for ID2
</commit_message>
<xml_diff>
--- a/Documents/Policies/Project Wiki.docx
+++ b/Documents/Policies/Project Wiki.docx
@@ -1,6 +1,6 @@
 
 <file path=word/document.xml><?xml version="1.0" encoding="utf-8"?>
-<w:document xmlns:wpc="http://schemas.microsoft.com/office/word/2010/wordprocessingCanvas" xmlns:mo="http://schemas.microsoft.com/office/mac/office/2008/main" xmlns:mc="http://schemas.openxmlformats.org/markup-compatibility/2006" xmlns:mv="urn:schemas-microsoft-com:mac:vml" xmlns:o="urn:schemas-microsoft-com:office:office" xmlns:r="http://schemas.openxmlformats.org/officeDocument/2006/relationships" xmlns:m="http://schemas.openxmlformats.org/officeDocument/2006/math" xmlns:v="urn:schemas-microsoft-com:vml" xmlns:wp14="http://schemas.microsoft.com/office/word/2010/wordprocessingDrawing" xmlns:wp="http://schemas.openxmlformats.org/drawingml/2006/wordprocessingDrawing" xmlns:w10="urn:schemas-microsoft-com:office:word" xmlns:w="http://schemas.openxmlformats.org/wordprocessingml/2006/main" xmlns:w14="http://schemas.microsoft.com/office/word/2010/wordml" xmlns:w15="http://schemas.microsoft.com/office/word/2012/wordml" xmlns:wpg="http://schemas.microsoft.com/office/word/2010/wordprocessingGroup" xmlns:wpi="http://schemas.microsoft.com/office/word/2010/wordprocessingInk" xmlns:wne="http://schemas.microsoft.com/office/word/2006/wordml" xmlns:wps="http://schemas.microsoft.com/office/word/2010/wordprocessingShape" mc:Ignorable="w14 w15 wp14">
+<w:document xmlns:wpc="http://schemas.microsoft.com/office/word/2010/wordprocessingCanvas" xmlns:mc="http://schemas.openxmlformats.org/markup-compatibility/2006" xmlns:o="urn:schemas-microsoft-com:office:office" xmlns:r="http://schemas.openxmlformats.org/officeDocument/2006/relationships" xmlns:m="http://schemas.openxmlformats.org/officeDocument/2006/math" xmlns:v="urn:schemas-microsoft-com:vml" xmlns:wp14="http://schemas.microsoft.com/office/word/2010/wordprocessingDrawing" xmlns:wp="http://schemas.openxmlformats.org/drawingml/2006/wordprocessingDrawing" xmlns:w10="urn:schemas-microsoft-com:office:word" xmlns:w="http://schemas.openxmlformats.org/wordprocessingml/2006/main" xmlns:w14="http://schemas.microsoft.com/office/word/2010/wordml" xmlns:w15="http://schemas.microsoft.com/office/word/2012/wordml" xmlns:wpg="http://schemas.microsoft.com/office/word/2010/wordprocessingGroup" xmlns:wpi="http://schemas.microsoft.com/office/word/2010/wordprocessingInk" xmlns:wne="http://schemas.microsoft.com/office/word/2006/wordml" xmlns:wps="http://schemas.microsoft.com/office/word/2010/wordprocessingShape" mc:Ignorable="w14 w15 wp14">
   <w:body>
     <w:p>
       <w:pPr>
@@ -34,43 +34,7 @@
         <w:rPr>
           <w:lang w:val="en-CA"/>
         </w:rPr>
-        <w:t xml:space="preserve">The project wiki </w:t>
-      </w:r>
-      <w:r>
-        <w:rPr>
-          <w:lang w:val="en-CA"/>
-        </w:rPr>
-        <w:t>is</w:t>
-      </w:r>
-      <w:r>
-        <w:rPr>
-          <w:lang w:val="en-CA"/>
-        </w:rPr>
-        <w:t xml:space="preserve"> used to document the details and progress of the project. </w:t>
-      </w:r>
-      <w:r>
-        <w:rPr>
-          <w:lang w:val="en-CA"/>
-        </w:rPr>
-        <w:t xml:space="preserve">Each page will be designated for different topics. </w:t>
-      </w:r>
-      <w:r>
-        <w:rPr>
-          <w:lang w:val="en-CA"/>
-        </w:rPr>
-        <w:t xml:space="preserve">This will include the program requirements, project tasks, personal/team tasks, </w:t>
-      </w:r>
-      <w:r>
-        <w:rPr>
-          <w:lang w:val="en-CA"/>
-        </w:rPr>
-        <w:t>and acceptance test records</w:t>
-      </w:r>
-      <w:r>
-        <w:rPr>
-          <w:lang w:val="en-CA"/>
-        </w:rPr>
-        <w:t xml:space="preserve">. More information may be tracked if deemed necessary. </w:t>
+        <w:t xml:space="preserve">The project wiki is used to document the details and progress of the project. Each page will be designated for different topics. This will include the program requirements, project tasks, personal/team tasks, and acceptance test records. More information may be tracked if deemed necessary. </w:t>
       </w:r>
     </w:p>
     <w:p>
@@ -83,10 +47,7 @@
     </w:p>
     <w:p>
       <w:r>
-        <w:t xml:space="preserve">The main page provides a summary of the project and a list of planned features for each iteration of the project. </w:t>
-      </w:r>
-      <w:r>
-        <w:t xml:space="preserve"> </w:t>
+        <w:t xml:space="preserve">The main page provides a summary of the project and a list of planned features for each iteration of the project.  </w:t>
       </w:r>
     </w:p>
     <w:p>
@@ -480,6 +441,7 @@
     </w:p>
     <w:p>
       <w:r>
+        <w:lastRenderedPageBreak/>
         <w:t>Each box is explained as follows:</w:t>
       </w:r>
     </w:p>
@@ -629,8 +591,6 @@
             </w:r>
           </w:p>
         </w:tc>
-        <w:bookmarkStart w:id="0" w:name="_GoBack"/>
-        <w:bookmarkEnd w:id="0"/>
       </w:tr>
       <w:tr>
         <w:trPr>
@@ -763,13 +723,16 @@
           </w:tcPr>
           <w:p>
             <w:r>
-              <w:t xml:space="preserve">Indicates the test was not </w:t>
+              <w:t>Indicates the test was not attemp</w:t>
             </w:r>
-            <w:proofErr w:type="spellStart"/>
             <w:r>
-              <w:t>attemped</w:t>
+              <w:t>t</w:t>
             </w:r>
-            <w:proofErr w:type="spellEnd"/>
+            <w:bookmarkStart w:id="0" w:name="_GoBack"/>
+            <w:bookmarkEnd w:id="0"/>
+            <w:r>
+              <w:t>ed</w:t>
+            </w:r>
           </w:p>
         </w:tc>
       </w:tr>
@@ -877,8 +840,8 @@
 </file>
 
 <file path=word/numbering.xml><?xml version="1.0" encoding="utf-8"?>
-<w:numbering xmlns:wpc="http://schemas.microsoft.com/office/word/2010/wordprocessingCanvas" xmlns:mo="http://schemas.microsoft.com/office/mac/office/2008/main" xmlns:mc="http://schemas.openxmlformats.org/markup-compatibility/2006" xmlns:mv="urn:schemas-microsoft-com:mac:vml" xmlns:o="urn:schemas-microsoft-com:office:office" xmlns:r="http://schemas.openxmlformats.org/officeDocument/2006/relationships" xmlns:m="http://schemas.openxmlformats.org/officeDocument/2006/math" xmlns:v="urn:schemas-microsoft-com:vml" xmlns:wp14="http://schemas.microsoft.com/office/word/2010/wordprocessingDrawing" xmlns:wp="http://schemas.openxmlformats.org/drawingml/2006/wordprocessingDrawing" xmlns:w10="urn:schemas-microsoft-com:office:word" xmlns:w="http://schemas.openxmlformats.org/wordprocessingml/2006/main" xmlns:w14="http://schemas.microsoft.com/office/word/2010/wordml" xmlns:w15="http://schemas.microsoft.com/office/word/2012/wordml" xmlns:wpg="http://schemas.microsoft.com/office/word/2010/wordprocessingGroup" xmlns:wpi="http://schemas.microsoft.com/office/word/2010/wordprocessingInk" xmlns:wne="http://schemas.microsoft.com/office/word/2006/wordml" xmlns:wps="http://schemas.microsoft.com/office/word/2010/wordprocessingShape" mc:Ignorable="w14 w15 wp14">
-  <w:abstractNum w:abstractNumId="0">
+<w:numbering xmlns:wpc="http://schemas.microsoft.com/office/word/2010/wordprocessingCanvas" xmlns:mc="http://schemas.openxmlformats.org/markup-compatibility/2006" xmlns:o="urn:schemas-microsoft-com:office:office" xmlns:r="http://schemas.openxmlformats.org/officeDocument/2006/relationships" xmlns:m="http://schemas.openxmlformats.org/officeDocument/2006/math" xmlns:v="urn:schemas-microsoft-com:vml" xmlns:wp14="http://schemas.microsoft.com/office/word/2010/wordprocessingDrawing" xmlns:wp="http://schemas.openxmlformats.org/drawingml/2006/wordprocessingDrawing" xmlns:w10="urn:schemas-microsoft-com:office:word" xmlns:w="http://schemas.openxmlformats.org/wordprocessingml/2006/main" xmlns:w14="http://schemas.microsoft.com/office/word/2010/wordml" xmlns:w15="http://schemas.microsoft.com/office/word/2012/wordml" xmlns:wpg="http://schemas.microsoft.com/office/word/2010/wordprocessingGroup" xmlns:wpi="http://schemas.microsoft.com/office/word/2010/wordprocessingInk" xmlns:wne="http://schemas.microsoft.com/office/word/2006/wordml" xmlns:wps="http://schemas.microsoft.com/office/word/2010/wordprocessingShape" mc:Ignorable="w14 w15 wp14">
+  <w:abstractNum w:abstractNumId="0" w15:restartNumberingAfterBreak="0">
     <w:nsid w:val="00000001"/>
     <w:multiLevelType w:val="hybridMultilevel"/>
     <w:tmpl w:val="00000001"/>
@@ -932,7 +895,7 @@
       <w:lvlJc w:val="left"/>
     </w:lvl>
   </w:abstractNum>
-  <w:abstractNum w:abstractNumId="1">
+  <w:abstractNum w:abstractNumId="1" w15:restartNumberingAfterBreak="0">
     <w:nsid w:val="25F30E95"/>
     <w:multiLevelType w:val="hybridMultilevel"/>
     <w:tmpl w:val="5072881C"/>
@@ -1045,7 +1008,7 @@
       </w:rPr>
     </w:lvl>
   </w:abstractNum>
-  <w:abstractNum w:abstractNumId="2">
+  <w:abstractNum w:abstractNumId="2" w15:restartNumberingAfterBreak="0">
     <w:nsid w:val="2A2C20FE"/>
     <w:multiLevelType w:val="hybridMultilevel"/>
     <w:tmpl w:val="AEC8AD38"/>
@@ -1183,7 +1146,7 @@
     </w:rPrDefault>
     <w:pPrDefault/>
   </w:docDefaults>
-  <w:latentStyles w:defLockedState="0" w:defUIPriority="99" w:defSemiHidden="0" w:defUnhideWhenUsed="0" w:defQFormat="0" w:count="382">
+  <w:latentStyles w:defLockedState="0" w:defUIPriority="99" w:defSemiHidden="0" w:defUnhideWhenUsed="0" w:defQFormat="0" w:count="371">
     <w:lsdException w:name="Normal" w:uiPriority="0" w:qFormat="1"/>
     <w:lsdException w:name="heading 1" w:uiPriority="9" w:qFormat="1"/>
     <w:lsdException w:name="heading 2" w:semiHidden="1" w:uiPriority="9" w:unhideWhenUsed="1" w:qFormat="1"/>
@@ -1289,6 +1252,7 @@
     <w:lsdException w:name="HTML Sample" w:semiHidden="1" w:unhideWhenUsed="1"/>
     <w:lsdException w:name="HTML Typewriter" w:semiHidden="1" w:unhideWhenUsed="1"/>
     <w:lsdException w:name="HTML Variable" w:semiHidden="1" w:unhideWhenUsed="1"/>
+    <w:lsdException w:name="Normal Table" w:semiHidden="1" w:unhideWhenUsed="1"/>
     <w:lsdException w:name="annotation subject" w:semiHidden="1" w:unhideWhenUsed="1"/>
     <w:lsdException w:name="No List" w:semiHidden="1" w:unhideWhenUsed="1"/>
     <w:lsdException w:name="Outline List 1" w:semiHidden="1" w:unhideWhenUsed="1"/>
@@ -1334,18 +1298,11 @@
     <w:lsdException w:name="Table Subtle 1" w:semiHidden="1" w:unhideWhenUsed="1"/>
     <w:lsdException w:name="Table Subtle 2" w:semiHidden="1" w:unhideWhenUsed="1"/>
     <w:lsdException w:name="Table Web 1" w:semiHidden="1" w:unhideWhenUsed="1"/>
+    <w:lsdException w:name="Table Web 2" w:semiHidden="1" w:unhideWhenUsed="1"/>
     <w:lsdException w:name="Table Web 3" w:semiHidden="1" w:unhideWhenUsed="1"/>
     <w:lsdException w:name="Balloon Text" w:semiHidden="1" w:unhideWhenUsed="1"/>
     <w:lsdException w:name="Table Grid" w:uiPriority="39"/>
-    <w:lsdException w:name="Note Level 1" w:semiHidden="1" w:unhideWhenUsed="1"/>
-    <w:lsdException w:name="Note Level 2" w:semiHidden="1" w:unhideWhenUsed="1"/>
-    <w:lsdException w:name="Note Level 3" w:semiHidden="1" w:unhideWhenUsed="1"/>
-    <w:lsdException w:name="Note Level 4" w:semiHidden="1" w:unhideWhenUsed="1"/>
-    <w:lsdException w:name="Note Level 5" w:semiHidden="1" w:unhideWhenUsed="1"/>
-    <w:lsdException w:name="Note Level 6" w:semiHidden="1" w:unhideWhenUsed="1"/>
-    <w:lsdException w:name="Note Level 7" w:semiHidden="1" w:unhideWhenUsed="1"/>
-    <w:lsdException w:name="Note Level 8" w:semiHidden="1" w:unhideWhenUsed="1"/>
-    <w:lsdException w:name="Note Level 9" w:semiHidden="1" w:unhideWhenUsed="1"/>
+    <w:lsdException w:name="Table Theme" w:semiHidden="1" w:unhideWhenUsed="1"/>
     <w:lsdException w:name="Placeholder Text" w:semiHidden="1"/>
     <w:lsdException w:name="No Spacing" w:uiPriority="1" w:qFormat="1"/>
     <w:lsdException w:name="Light Shading" w:uiPriority="60"/>
@@ -1561,8 +1518,6 @@
     <w:lsdException w:name="List Table 5 Dark Accent 6" w:uiPriority="50"/>
     <w:lsdException w:name="List Table 6 Colorful Accent 6" w:uiPriority="51"/>
     <w:lsdException w:name="List Table 7 Colorful Accent 6" w:uiPriority="52"/>
-    <w:lsdException w:name="Mention" w:semiHidden="1" w:unhideWhenUsed="1"/>
-    <w:lsdException w:name="Smart Hyperlink" w:semiHidden="1" w:unhideWhenUsed="1"/>
   </w:latentStyles>
   <w:style w:type="paragraph" w:default="1" w:styleId="Normal">
     <w:name w:val="Normal"/>
@@ -1643,6 +1598,7 @@
   <w:style w:type="character" w:default="1" w:styleId="DefaultParagraphFont">
     <w:name w:val="Default Paragraph Font"/>
     <w:uiPriority w:val="1"/>
+    <w:semiHidden/>
     <w:unhideWhenUsed/>
   </w:style>
   <w:style w:type="table" w:default="1" w:styleId="TableNormal">
@@ -1772,7 +1728,6 @@
     <w:uiPriority w:val="39"/>
     <w:rsid w:val="00894A18"/>
     <w:tblPr>
-      <w:tblInd w:w="0" w:type="dxa"/>
       <w:tblBorders>
         <w:top w:val="single" w:sz="4" w:space="0" w:color="auto"/>
         <w:left w:val="single" w:sz="4" w:space="0" w:color="auto"/>
@@ -1781,12 +1736,6 @@
         <w:insideH w:val="single" w:sz="4" w:space="0" w:color="auto"/>
         <w:insideV w:val="single" w:sz="4" w:space="0" w:color="auto"/>
       </w:tblBorders>
-      <w:tblCellMar>
-        <w:top w:w="0" w:type="dxa"/>
-        <w:left w:w="108" w:type="dxa"/>
-        <w:bottom w:w="0" w:type="dxa"/>
-        <w:right w:w="108" w:type="dxa"/>
-      </w:tblCellMar>
     </w:tblPr>
   </w:style>
   <w:style w:type="table" w:styleId="TableGridLight">
@@ -1795,7 +1744,6 @@
     <w:uiPriority w:val="40"/>
     <w:rsid w:val="00894A18"/>
     <w:tblPr>
-      <w:tblInd w:w="0" w:type="dxa"/>
       <w:tblBorders>
         <w:top w:val="single" w:sz="4" w:space="0" w:color="BFBFBF" w:themeColor="background1" w:themeShade="BF"/>
         <w:left w:val="single" w:sz="4" w:space="0" w:color="BFBFBF" w:themeColor="background1" w:themeShade="BF"/>
@@ -1804,12 +1752,6 @@
         <w:insideH w:val="single" w:sz="4" w:space="0" w:color="BFBFBF" w:themeColor="background1" w:themeShade="BF"/>
         <w:insideV w:val="single" w:sz="4" w:space="0" w:color="BFBFBF" w:themeColor="background1" w:themeShade="BF"/>
       </w:tblBorders>
-      <w:tblCellMar>
-        <w:top w:w="0" w:type="dxa"/>
-        <w:left w:w="108" w:type="dxa"/>
-        <w:bottom w:w="0" w:type="dxa"/>
-        <w:right w:w="108" w:type="dxa"/>
-      </w:tblCellMar>
     </w:tblPr>
   </w:style>
 </w:styles>

</xml_diff>